<commit_message>
adding how_to_run modified file
</commit_message>
<xml_diff>
--- a/How_To_Run.docx
+++ b/How_To_Run.docx
@@ -270,47 +270,7 @@
           <w:szCs w:val="24"/>
           <w14:ligatures w14:val="none"/>
         </w:rPr>
-        <w:t xml:space="preserve">Update </w:t>
-      </w:r>
-      <w:proofErr w:type="gramStart"/>
-      <w:r>
-        <w:rPr>
-          <w:rFonts w:ascii="Times New Roman" w:eastAsia="Times New Roman" w:hAnsi="Times New Roman" w:cs="Times New Roman"/>
-          <w:b/>
-          <w:bCs/>
-          <w:kern w:val="0"/>
-          <w:sz w:val="24"/>
-          <w:szCs w:val="24"/>
-          <w14:ligatures w14:val="none"/>
-        </w:rPr>
-        <w:t>Docker’s .</w:t>
-      </w:r>
-      <w:proofErr w:type="spellStart"/>
-      <w:r>
-        <w:rPr>
-          <w:rFonts w:ascii="Times New Roman" w:eastAsia="Times New Roman" w:hAnsi="Times New Roman" w:cs="Times New Roman"/>
-          <w:b/>
-          <w:bCs/>
-          <w:kern w:val="0"/>
-          <w:sz w:val="24"/>
-          <w:szCs w:val="24"/>
-          <w14:ligatures w14:val="none"/>
-        </w:rPr>
-        <w:t>wslconfig</w:t>
-      </w:r>
-      <w:proofErr w:type="spellEnd"/>
-      <w:proofErr w:type="gramEnd"/>
-      <w:r>
-        <w:rPr>
-          <w:rFonts w:ascii="Times New Roman" w:eastAsia="Times New Roman" w:hAnsi="Times New Roman" w:cs="Times New Roman"/>
-          <w:b/>
-          <w:bCs/>
-          <w:kern w:val="0"/>
-          <w:sz w:val="24"/>
-          <w:szCs w:val="24"/>
-          <w14:ligatures w14:val="none"/>
-        </w:rPr>
-        <w:t xml:space="preserve"> File</w:t>
+        <w:t>Update Docker’s .wslconfig File</w:t>
       </w:r>
     </w:p>
     <w:p>
@@ -347,20 +307,8 @@
           <w:szCs w:val="20"/>
           <w14:ligatures w14:val="none"/>
         </w:rPr>
-        <w:t>C:\Users\&lt;YourUsername&gt;</w:t>
-      </w:r>
-      <w:proofErr w:type="gramStart"/>
-      <w:r>
-        <w:rPr>
-          <w:rFonts w:ascii="Courier New" w:eastAsia="Times New Roman" w:hAnsi="Courier New" w:cs="Courier New"/>
-          <w:kern w:val="0"/>
-          <w:sz w:val="20"/>
-          <w:szCs w:val="20"/>
-          <w14:ligatures w14:val="none"/>
-        </w:rPr>
-        <w:t>\.wslconfig</w:t>
-      </w:r>
-      <w:proofErr w:type="gramEnd"/>
+        <w:t>C:\Users\&lt;YourUsername&gt;\.wslconfig</w:t>
+      </w:r>
       <w:r>
         <w:rPr>
           <w:rFonts w:ascii="Times New Roman" w:eastAsia="Times New Roman" w:hAnsi="Times New Roman" w:cs="Times New Roman"/>
@@ -680,20 +628,8 @@
           <w:szCs w:val="20"/>
           <w14:ligatures w14:val="none"/>
         </w:rPr>
-        <w:t xml:space="preserve">astro dev </w:t>
-      </w:r>
-      <w:proofErr w:type="spellStart"/>
-      <w:r>
-        <w:rPr>
-          <w:rFonts w:ascii="Courier New" w:eastAsia="Times New Roman" w:hAnsi="Courier New" w:cs="Courier New"/>
-          <w:kern w:val="0"/>
-          <w:sz w:val="20"/>
-          <w:szCs w:val="20"/>
-          <w14:ligatures w14:val="none"/>
-        </w:rPr>
-        <w:t>init</w:t>
-      </w:r>
-      <w:proofErr w:type="spellEnd"/>
+        <w:t>astro dev init</w:t>
+      </w:r>
     </w:p>
     <w:p>
       <w:pPr>
@@ -747,9 +683,8 @@
           <w:szCs w:val="24"/>
           <w14:ligatures w14:val="none"/>
         </w:rPr>
-        <w:t xml:space="preserve">Update </w:t>
-      </w:r>
-      <w:proofErr w:type="gramStart"/>
+        <w:t>Update the .env</w:t>
+      </w:r>
       <w:r>
         <w:rPr>
           <w:rFonts w:ascii="Times New Roman" w:eastAsia="Times New Roman" w:hAnsi="Times New Roman" w:cs="Times New Roman"/>
@@ -760,9 +695,8 @@
           <w:szCs w:val="24"/>
           <w14:ligatures w14:val="none"/>
         </w:rPr>
-        <w:t>the .env</w:t>
-      </w:r>
-      <w:proofErr w:type="gramEnd"/>
+        <w:t xml:space="preserve"> and docker </w:t>
+      </w:r>
       <w:r>
         <w:rPr>
           <w:rFonts w:ascii="Times New Roman" w:eastAsia="Times New Roman" w:hAnsi="Times New Roman" w:cs="Times New Roman"/>
@@ -821,57 +755,6 @@
           <w14:ligatures w14:val="none"/>
         </w:rPr>
         <w:t xml:space="preserve"> file:</w:t>
-      </w:r>
-    </w:p>
-    <w:p>
-      <w:pPr>
-        <w:tabs>
-          <w:tab w:val="left" w:pos="916"/>
-          <w:tab w:val="left" w:pos="1832"/>
-          <w:tab w:val="left" w:pos="2748"/>
-          <w:tab w:val="left" w:pos="3664"/>
-          <w:tab w:val="left" w:pos="4580"/>
-          <w:tab w:val="left" w:pos="5496"/>
-          <w:tab w:val="left" w:pos="6412"/>
-          <w:tab w:val="left" w:pos="7328"/>
-          <w:tab w:val="left" w:pos="8244"/>
-          <w:tab w:val="left" w:pos="9160"/>
-          <w:tab w:val="left" w:pos="10076"/>
-          <w:tab w:val="left" w:pos="10992"/>
-          <w:tab w:val="left" w:pos="11908"/>
-          <w:tab w:val="left" w:pos="12824"/>
-          <w:tab w:val="left" w:pos="13740"/>
-          <w:tab w:val="left" w:pos="14656"/>
-        </w:tabs>
-        <w:spacing w:after="0" w:line="240" w:lineRule="auto"/>
-        <w:rPr>
-          <w:rFonts w:ascii="Courier New" w:eastAsia="Times New Roman" w:hAnsi="Courier New" w:cs="Courier New"/>
-          <w:kern w:val="0"/>
-          <w:sz w:val="20"/>
-          <w:szCs w:val="20"/>
-          <w14:ligatures w14:val="none"/>
-        </w:rPr>
-      </w:pPr>
-      <w:r>
-        <w:rPr>
-          <w:rFonts w:ascii="Courier New" w:eastAsia="Times New Roman" w:hAnsi="Courier New" w:cs="Courier New"/>
-          <w:kern w:val="0"/>
-          <w:sz w:val="20"/>
-          <w:szCs w:val="20"/>
-          <w14:ligatures w14:val="none"/>
-        </w:rPr>
-        <w:tab/>
-        <w:t xml:space="preserve">    </w:t>
-      </w:r>
-      <w:r>
-        <w:rPr>
-          <w:rFonts w:ascii="Courier New" w:eastAsia="Times New Roman" w:hAnsi="Courier New" w:cs="Courier New"/>
-          <w:kern w:val="0"/>
-          <w:sz w:val="20"/>
-          <w:szCs w:val="20"/>
-          <w14:ligatures w14:val="none"/>
-        </w:rPr>
-        <w:t>FROM quay.io/astronomer/astro-runtime:11.6.0</w:t>
       </w:r>
     </w:p>
     <w:p>
@@ -1081,49 +964,6 @@
     </w:p>
     <w:p>
       <w:pPr>
-        <w:numPr>
-          <w:ilvl w:val="0"/>
-          <w:numId w:val="1"/>
-        </w:numPr>
-        <w:spacing w:before="100" w:beforeAutospacing="1" w:after="100" w:afterAutospacing="1" w:line="240" w:lineRule="auto"/>
-        <w:rPr>
-          <w:rFonts w:ascii="Times New Roman" w:eastAsia="Times New Roman" w:hAnsi="Times New Roman" w:cs="Times New Roman"/>
-          <w:kern w:val="0"/>
-          <w:sz w:val="24"/>
-          <w:szCs w:val="24"/>
-          <w14:ligatures w14:val="none"/>
-        </w:rPr>
-      </w:pPr>
-      <w:r>
-        <w:rPr>
-          <w:rFonts w:ascii="Times New Roman" w:eastAsia="Times New Roman" w:hAnsi="Times New Roman" w:cs="Times New Roman"/>
-          <w:b/>
-          <w:bCs/>
-          <w:kern w:val="0"/>
-          <w:sz w:val="24"/>
-          <w:szCs w:val="24"/>
-          <w14:ligatures w14:val="none"/>
-        </w:rPr>
-        <w:lastRenderedPageBreak/>
-        <w:t xml:space="preserve">Update the requirements.txt </w:t>
-      </w:r>
-      <w:proofErr w:type="gramStart"/>
-      <w:r>
-        <w:rPr>
-          <w:rFonts w:ascii="Times New Roman" w:eastAsia="Times New Roman" w:hAnsi="Times New Roman" w:cs="Times New Roman"/>
-          <w:b/>
-          <w:bCs/>
-          <w:kern w:val="0"/>
-          <w:sz w:val="24"/>
-          <w:szCs w:val="24"/>
-          <w14:ligatures w14:val="none"/>
-        </w:rPr>
-        <w:t>File</w:t>
-      </w:r>
-      <w:proofErr w:type="gramEnd"/>
-    </w:p>
-    <w:p>
-      <w:pPr>
         <w:pStyle w:val="ListParagraph"/>
         <w:numPr>
           <w:ilvl w:val="0"/>
@@ -1146,27 +986,66 @@
           <w:szCs w:val="24"/>
           <w14:ligatures w14:val="none"/>
         </w:rPr>
-        <w:t xml:space="preserve">Add the following configuration to the </w:t>
-      </w:r>
-      <w:r>
-        <w:rPr>
-          <w:rFonts w:ascii="Courier New" w:eastAsia="Times New Roman" w:hAnsi="Courier New" w:cs="Courier New"/>
-          <w:kern w:val="0"/>
-          <w:sz w:val="20"/>
-          <w:szCs w:val="20"/>
-          <w14:ligatures w14:val="none"/>
-        </w:rPr>
-        <w:t>requirements.txt</w:t>
-      </w:r>
-      <w:r>
-        <w:rPr>
-          <w:rFonts w:ascii="Times New Roman" w:eastAsia="Times New Roman" w:hAnsi="Times New Roman" w:cs="Times New Roman"/>
-          <w:kern w:val="0"/>
-          <w:sz w:val="24"/>
-          <w:szCs w:val="24"/>
-          <w14:ligatures w14:val="none"/>
-        </w:rPr>
-        <w:t xml:space="preserve"> file:</w:t>
+        <w:lastRenderedPageBreak/>
+        <w:t xml:space="preserve">Add the following configurations to the </w:t>
+      </w:r>
+      <w:r>
+        <w:rPr>
+          <w:rFonts w:ascii="Courier New" w:eastAsia="Times New Roman" w:hAnsi="Courier New" w:cs="Courier New"/>
+          <w:kern w:val="0"/>
+          <w:sz w:val="20"/>
+          <w:szCs w:val="20"/>
+          <w14:ligatures w14:val="none"/>
+        </w:rPr>
+        <w:t xml:space="preserve">docker </w:t>
+      </w:r>
+      <w:r>
+        <w:rPr>
+          <w:rFonts w:ascii="Times New Roman" w:eastAsia="Times New Roman" w:hAnsi="Times New Roman" w:cs="Times New Roman"/>
+          <w:kern w:val="0"/>
+          <w:sz w:val="24"/>
+          <w:szCs w:val="24"/>
+          <w14:ligatures w14:val="none"/>
+        </w:rPr>
+        <w:t>file:</w:t>
+      </w:r>
+    </w:p>
+    <w:p>
+      <w:pPr>
+        <w:pStyle w:val="ListParagraph"/>
+        <w:spacing w:before="100" w:beforeAutospacing="1" w:after="100" w:afterAutospacing="1" w:line="240" w:lineRule="auto"/>
+        <w:ind w:left="1080"/>
+        <w:rPr>
+          <w:rFonts w:ascii="Courier New" w:eastAsia="Times New Roman" w:hAnsi="Courier New" w:cs="Courier New"/>
+          <w:kern w:val="0"/>
+          <w:sz w:val="20"/>
+          <w:szCs w:val="20"/>
+          <w14:ligatures w14:val="none"/>
+        </w:rPr>
+      </w:pPr>
+    </w:p>
+    <w:p>
+      <w:pPr>
+        <w:pStyle w:val="ListParagraph"/>
+        <w:spacing w:before="100" w:beforeAutospacing="1" w:after="100" w:afterAutospacing="1" w:line="240" w:lineRule="auto"/>
+        <w:ind w:left="1080"/>
+        <w:rPr>
+          <w:rFonts w:ascii="Times New Roman" w:eastAsia="Times New Roman" w:hAnsi="Times New Roman" w:cs="Times New Roman"/>
+          <w:kern w:val="0"/>
+          <w:sz w:val="24"/>
+          <w:szCs w:val="24"/>
+          <w14:ligatures w14:val="none"/>
+        </w:rPr>
+      </w:pPr>
+      <w:r>
+        <w:rPr>
+          <w:rFonts w:ascii="Courier New" w:eastAsia="Times New Roman" w:hAnsi="Courier New" w:cs="Courier New"/>
+          <w:kern w:val="0"/>
+          <w:sz w:val="20"/>
+          <w:szCs w:val="20"/>
+          <w14:ligatures w14:val="none"/>
+        </w:rPr>
+        <w:t>FROM quay.io/astronomer/astro-runtime:11.6.0</w:t>
       </w:r>
     </w:p>
     <w:p>
@@ -1199,60 +1078,6 @@
           <w14:ligatures w14:val="none"/>
         </w:rPr>
       </w:pPr>
-      <w:r>
-        <w:rPr>
-          <w:rFonts w:ascii="Courier New" w:eastAsia="Times New Roman" w:hAnsi="Courier New" w:cs="Courier New"/>
-          <w:kern w:val="0"/>
-          <w:sz w:val="20"/>
-          <w:szCs w:val="20"/>
-          <w14:ligatures w14:val="none"/>
-        </w:rPr>
-        <w:t>astro-</w:t>
-      </w:r>
-      <w:proofErr w:type="spellStart"/>
-      <w:r>
-        <w:rPr>
-          <w:rFonts w:ascii="Courier New" w:eastAsia="Times New Roman" w:hAnsi="Courier New" w:cs="Courier New"/>
-          <w:kern w:val="0"/>
-          <w:sz w:val="20"/>
-          <w:szCs w:val="20"/>
-          <w14:ligatures w14:val="none"/>
-        </w:rPr>
-        <w:t>sdk</w:t>
-      </w:r>
-      <w:proofErr w:type="spellEnd"/>
-      <w:r>
-        <w:rPr>
-          <w:rFonts w:ascii="Courier New" w:eastAsia="Times New Roman" w:hAnsi="Courier New" w:cs="Courier New"/>
-          <w:kern w:val="0"/>
-          <w:sz w:val="20"/>
-          <w:szCs w:val="20"/>
-          <w14:ligatures w14:val="none"/>
-        </w:rPr>
-        <w:t>-</w:t>
-      </w:r>
-      <w:proofErr w:type="gramStart"/>
-      <w:r>
-        <w:rPr>
-          <w:rFonts w:ascii="Courier New" w:eastAsia="Times New Roman" w:hAnsi="Courier New" w:cs="Courier New"/>
-          <w:kern w:val="0"/>
-          <w:sz w:val="20"/>
-          <w:szCs w:val="20"/>
-          <w14:ligatures w14:val="none"/>
-        </w:rPr>
-        <w:t>python[</w:t>
-      </w:r>
-      <w:proofErr w:type="gramEnd"/>
-      <w:r>
-        <w:rPr>
-          <w:rFonts w:ascii="Courier New" w:eastAsia="Times New Roman" w:hAnsi="Courier New" w:cs="Courier New"/>
-          <w:kern w:val="0"/>
-          <w:sz w:val="20"/>
-          <w:szCs w:val="20"/>
-          <w14:ligatures w14:val="none"/>
-        </w:rPr>
-        <w:t>amazon, snowflake] &gt;=1.1.0</w:t>
-      </w:r>
     </w:p>
     <w:p>
       <w:pPr>
@@ -1279,7 +1104,7 @@
           <w:szCs w:val="24"/>
           <w14:ligatures w14:val="none"/>
         </w:rPr>
-        <w:t>Start Airflow Core Components</w:t>
+        <w:t>Update the requirements.txt File</w:t>
       </w:r>
     </w:p>
     <w:p>
@@ -1306,7 +1131,27 @@
           <w:szCs w:val="24"/>
           <w14:ligatures w14:val="none"/>
         </w:rPr>
-        <w:t>Run the command:</w:t>
+        <w:t xml:space="preserve">Add the following configuration to the </w:t>
+      </w:r>
+      <w:r>
+        <w:rPr>
+          <w:rFonts w:ascii="Courier New" w:eastAsia="Times New Roman" w:hAnsi="Courier New" w:cs="Courier New"/>
+          <w:kern w:val="0"/>
+          <w:sz w:val="20"/>
+          <w:szCs w:val="20"/>
+          <w14:ligatures w14:val="none"/>
+        </w:rPr>
+        <w:t>requirements.txt</w:t>
+      </w:r>
+      <w:r>
+        <w:rPr>
+          <w:rFonts w:ascii="Times New Roman" w:eastAsia="Times New Roman" w:hAnsi="Times New Roman" w:cs="Times New Roman"/>
+          <w:kern w:val="0"/>
+          <w:sz w:val="24"/>
+          <w:szCs w:val="24"/>
+          <w14:ligatures w14:val="none"/>
+        </w:rPr>
+        <w:t xml:space="preserve"> file:</w:t>
       </w:r>
     </w:p>
     <w:p>
@@ -1347,6 +1192,102 @@
           <w:szCs w:val="20"/>
           <w14:ligatures w14:val="none"/>
         </w:rPr>
+        <w:t>astro-sdk-python[amazon, snowflake] &gt;=1.1.0</w:t>
+      </w:r>
+    </w:p>
+    <w:p>
+      <w:pPr>
+        <w:numPr>
+          <w:ilvl w:val="0"/>
+          <w:numId w:val="1"/>
+        </w:numPr>
+        <w:spacing w:before="100" w:beforeAutospacing="1" w:after="100" w:afterAutospacing="1" w:line="240" w:lineRule="auto"/>
+        <w:rPr>
+          <w:rFonts w:ascii="Times New Roman" w:eastAsia="Times New Roman" w:hAnsi="Times New Roman" w:cs="Times New Roman"/>
+          <w:kern w:val="0"/>
+          <w:sz w:val="24"/>
+          <w:szCs w:val="24"/>
+          <w14:ligatures w14:val="none"/>
+        </w:rPr>
+      </w:pPr>
+      <w:r>
+        <w:rPr>
+          <w:rFonts w:ascii="Times New Roman" w:eastAsia="Times New Roman" w:hAnsi="Times New Roman" w:cs="Times New Roman"/>
+          <w:b/>
+          <w:bCs/>
+          <w:kern w:val="0"/>
+          <w:sz w:val="24"/>
+          <w:szCs w:val="24"/>
+          <w14:ligatures w14:val="none"/>
+        </w:rPr>
+        <w:t>Start Airflow Core Components</w:t>
+      </w:r>
+    </w:p>
+    <w:p>
+      <w:pPr>
+        <w:pStyle w:val="ListParagraph"/>
+        <w:numPr>
+          <w:ilvl w:val="0"/>
+          <w:numId w:val="2"/>
+        </w:numPr>
+        <w:spacing w:before="100" w:beforeAutospacing="1" w:after="100" w:afterAutospacing="1" w:line="240" w:lineRule="auto"/>
+        <w:rPr>
+          <w:rFonts w:ascii="Times New Roman" w:eastAsia="Times New Roman" w:hAnsi="Times New Roman" w:cs="Times New Roman"/>
+          <w:kern w:val="0"/>
+          <w:sz w:val="24"/>
+          <w:szCs w:val="24"/>
+          <w14:ligatures w14:val="none"/>
+        </w:rPr>
+      </w:pPr>
+      <w:r>
+        <w:rPr>
+          <w:rFonts w:ascii="Times New Roman" w:eastAsia="Times New Roman" w:hAnsi="Times New Roman" w:cs="Times New Roman"/>
+          <w:kern w:val="0"/>
+          <w:sz w:val="24"/>
+          <w:szCs w:val="24"/>
+          <w14:ligatures w14:val="none"/>
+        </w:rPr>
+        <w:t>Run the command:</w:t>
+      </w:r>
+    </w:p>
+    <w:p>
+      <w:pPr>
+        <w:tabs>
+          <w:tab w:val="left" w:pos="916"/>
+          <w:tab w:val="left" w:pos="1832"/>
+          <w:tab w:val="left" w:pos="2748"/>
+          <w:tab w:val="left" w:pos="3664"/>
+          <w:tab w:val="left" w:pos="4580"/>
+          <w:tab w:val="left" w:pos="5496"/>
+          <w:tab w:val="left" w:pos="6412"/>
+          <w:tab w:val="left" w:pos="7328"/>
+          <w:tab w:val="left" w:pos="8244"/>
+          <w:tab w:val="left" w:pos="9160"/>
+          <w:tab w:val="left" w:pos="10076"/>
+          <w:tab w:val="left" w:pos="10992"/>
+          <w:tab w:val="left" w:pos="11908"/>
+          <w:tab w:val="left" w:pos="12824"/>
+          <w:tab w:val="left" w:pos="13740"/>
+          <w:tab w:val="left" w:pos="14656"/>
+        </w:tabs>
+        <w:spacing w:after="0" w:line="240" w:lineRule="auto"/>
+        <w:ind w:left="1440"/>
+        <w:rPr>
+          <w:rFonts w:ascii="Courier New" w:eastAsia="Times New Roman" w:hAnsi="Courier New" w:cs="Courier New"/>
+          <w:kern w:val="0"/>
+          <w:sz w:val="20"/>
+          <w:szCs w:val="20"/>
+          <w14:ligatures w14:val="none"/>
+        </w:rPr>
+      </w:pPr>
+      <w:r>
+        <w:rPr>
+          <w:rFonts w:ascii="Courier New" w:eastAsia="Times New Roman" w:hAnsi="Courier New" w:cs="Courier New"/>
+          <w:kern w:val="0"/>
+          <w:sz w:val="20"/>
+          <w:szCs w:val="20"/>
+          <w14:ligatures w14:val="none"/>
+        </w:rPr>
         <w:t>astro dev start</w:t>
       </w:r>
     </w:p>
@@ -1508,20 +1449,8 @@
           <w:szCs w:val="24"/>
           <w14:ligatures w14:val="none"/>
         </w:rPr>
-        <w:t xml:space="preserve">Create two separate folders in the bucket to store Raw data and transformed </w:t>
-      </w:r>
-      <w:proofErr w:type="gramStart"/>
-      <w:r>
-        <w:rPr>
-          <w:rFonts w:ascii="Times New Roman" w:eastAsia="Times New Roman" w:hAnsi="Times New Roman" w:cs="Times New Roman"/>
-          <w:kern w:val="0"/>
-          <w:sz w:val="24"/>
-          <w:szCs w:val="24"/>
-          <w14:ligatures w14:val="none"/>
-        </w:rPr>
-        <w:t>data</w:t>
-      </w:r>
-      <w:proofErr w:type="gramEnd"/>
+        <w:t>Create two separate folders in the bucket to store Raw data and transformed data</w:t>
+      </w:r>
     </w:p>
     <w:p>
       <w:pPr>
@@ -1577,7 +1506,6 @@
         </w:rPr>
         <w:t xml:space="preserve">Create snowflake Database schema and tables as shown in </w:t>
       </w:r>
-      <w:proofErr w:type="gramStart"/>
       <w:r>
         <w:rPr>
           <w:rFonts w:ascii="Courier New" w:eastAsia="Times New Roman" w:hAnsi="Courier New" w:cs="Courier New"/>
@@ -1598,7 +1526,6 @@
         </w:rPr>
         <w:t>.txt</w:t>
       </w:r>
-      <w:proofErr w:type="gramEnd"/>
     </w:p>
     <w:p>
       <w:pPr>
@@ -1759,18 +1686,7 @@
           <w:szCs w:val="24"/>
           <w14:ligatures w14:val="none"/>
         </w:rPr>
-        <w:t xml:space="preserve"> bucket and snowflake table details </w:t>
-      </w:r>
-      <w:proofErr w:type="gramStart"/>
-      <w:r>
-        <w:rPr>
-          <w:rFonts w:ascii="Times New Roman" w:eastAsia="Times New Roman" w:hAnsi="Times New Roman" w:cs="Times New Roman"/>
-          <w:kern w:val="0"/>
-          <w:sz w:val="24"/>
-          <w:szCs w:val="24"/>
-          <w14:ligatures w14:val="none"/>
-        </w:rPr>
-        <w:t xml:space="preserve">in </w:t>
+        <w:t xml:space="preserve"> bucket and snowflake table details in </w:t>
       </w:r>
       <w:r>
         <w:rPr>
@@ -1802,7 +1718,6 @@
         </w:rPr>
         <w:t>AIRFLOW_ETL.py</w:t>
       </w:r>
-      <w:proofErr w:type="gramEnd"/>
       <w:r>
         <w:rPr>
           <w:rFonts w:ascii="Times New Roman" w:eastAsia="Times New Roman" w:hAnsi="Times New Roman" w:cs="Times New Roman"/>
@@ -1962,6 +1877,7 @@
           <w:szCs w:val="24"/>
           <w14:ligatures w14:val="none"/>
         </w:rPr>
+        <w:lastRenderedPageBreak/>
         <w:t>Connection Id</w:t>
       </w:r>
       <w:r>
@@ -1972,20 +1888,8 @@
           <w:szCs w:val="24"/>
           <w14:ligatures w14:val="none"/>
         </w:rPr>
-        <w:t>: http-</w:t>
-      </w:r>
-      <w:proofErr w:type="spellStart"/>
-      <w:r>
-        <w:rPr>
-          <w:rFonts w:ascii="Times New Roman" w:eastAsia="Times New Roman" w:hAnsi="Times New Roman" w:cs="Times New Roman"/>
-          <w:kern w:val="0"/>
-          <w:sz w:val="24"/>
-          <w:szCs w:val="24"/>
-          <w14:ligatures w14:val="none"/>
-        </w:rPr>
-        <w:t>api</w:t>
-      </w:r>
-      <w:proofErr w:type="spellEnd"/>
+        <w:t>: http-api</w:t>
+      </w:r>
     </w:p>
     <w:p>
       <w:pPr>
@@ -2150,29 +2054,7 @@
           <w:szCs w:val="24"/>
           <w14:ligatures w14:val="none"/>
         </w:rPr>
-        <w:t xml:space="preserve">: </w:t>
-      </w:r>
-      <w:proofErr w:type="spellStart"/>
-      <w:r>
-        <w:rPr>
-          <w:rFonts w:ascii="Times New Roman" w:eastAsia="Times New Roman" w:hAnsi="Times New Roman" w:cs="Times New Roman"/>
-          <w:kern w:val="0"/>
-          <w:sz w:val="24"/>
-          <w:szCs w:val="24"/>
-          <w14:ligatures w14:val="none"/>
-        </w:rPr>
-        <w:t>aws</w:t>
-      </w:r>
-      <w:proofErr w:type="spellEnd"/>
-      <w:r>
-        <w:rPr>
-          <w:rFonts w:ascii="Times New Roman" w:eastAsia="Times New Roman" w:hAnsi="Times New Roman" w:cs="Times New Roman"/>
-          <w:kern w:val="0"/>
-          <w:sz w:val="24"/>
-          <w:szCs w:val="24"/>
-          <w14:ligatures w14:val="none"/>
-        </w:rPr>
-        <w:t>-default</w:t>
+        <w:t>: aws-default</w:t>
       </w:r>
     </w:p>
     <w:p>
@@ -2238,7 +2120,6 @@
           <w:szCs w:val="24"/>
           <w14:ligatures w14:val="none"/>
         </w:rPr>
-        <w:lastRenderedPageBreak/>
         <w:t>AWS Access Key ID</w:t>
       </w:r>
       <w:r>
@@ -2373,32 +2254,8 @@
           <w:szCs w:val="24"/>
           <w14:ligatures w14:val="none"/>
         </w:rPr>
-        <w:t xml:space="preserve">: </w:t>
-      </w:r>
-      <w:proofErr w:type="spellStart"/>
-      <w:r>
-        <w:rPr>
-          <w:rFonts w:ascii="Times New Roman" w:eastAsia="Times New Roman" w:hAnsi="Times New Roman" w:cs="Times New Roman"/>
-          <w:kern w:val="0"/>
-          <w:sz w:val="24"/>
-          <w:szCs w:val="24"/>
-          <w14:ligatures w14:val="none"/>
-        </w:rPr>
-        <w:t>snowflake_conn_</w:t>
-      </w:r>
-      <w:proofErr w:type="gramStart"/>
-      <w:r>
-        <w:rPr>
-          <w:rFonts w:ascii="Times New Roman" w:eastAsia="Times New Roman" w:hAnsi="Times New Roman" w:cs="Times New Roman"/>
-          <w:kern w:val="0"/>
-          <w:sz w:val="24"/>
-          <w:szCs w:val="24"/>
-          <w14:ligatures w14:val="none"/>
-        </w:rPr>
-        <w:t>id</w:t>
-      </w:r>
-      <w:proofErr w:type="spellEnd"/>
-      <w:proofErr w:type="gramEnd"/>
+        <w:t>: snowflake_conn_id</w:t>
+      </w:r>
     </w:p>
     <w:p>
       <w:pPr>

</xml_diff>